<commit_message>
save 29 septembre 2018
</commit_message>
<xml_diff>
--- a/gestion finances/Chapitre 2.docx
+++ b/gestion finances/Chapitre 2.docx
@@ -84,7 +84,7 @@
     </w:p>
     <w:tbl>
       <w:tblPr>
-        <w:tblStyle w:val="6"/>
+        <w:tblStyle w:val="8"/>
         <w:tblW w:w="10686" w:type="dxa"/>
         <w:jc w:val="center"/>
         <w:tblInd w:w="0" w:type="dxa"/>
@@ -126,7 +126,7 @@
           </w:tcPr>
           <w:p>
             <w:pPr>
-              <w:pStyle w:val="9"/>
+              <w:pStyle w:val="11"/>
               <w:spacing w:before="0" w:after="283"/>
               <w:jc w:val="center"/>
               <w:rPr>
@@ -157,7 +157,7 @@
           </w:tcPr>
           <w:p>
             <w:pPr>
-              <w:pStyle w:val="9"/>
+              <w:pStyle w:val="11"/>
               <w:spacing w:before="0" w:after="283"/>
               <w:jc w:val="center"/>
               <w:rPr>
@@ -188,7 +188,7 @@
           </w:tcPr>
           <w:p>
             <w:pPr>
-              <w:pStyle w:val="9"/>
+              <w:pStyle w:val="11"/>
               <w:spacing w:before="0" w:after="283"/>
               <w:jc w:val="center"/>
               <w:rPr>
@@ -219,7 +219,7 @@
           </w:tcPr>
           <w:p>
             <w:pPr>
-              <w:pStyle w:val="9"/>
+              <w:pStyle w:val="11"/>
               <w:spacing w:before="0" w:after="283"/>
               <w:jc w:val="center"/>
               <w:rPr>
@@ -250,7 +250,7 @@
           </w:tcPr>
           <w:p>
             <w:pPr>
-              <w:pStyle w:val="9"/>
+              <w:pStyle w:val="11"/>
               <w:spacing w:before="0" w:after="283"/>
               <w:jc w:val="center"/>
               <w:rPr>
@@ -281,7 +281,7 @@
           </w:tcPr>
           <w:p>
             <w:pPr>
-              <w:pStyle w:val="9"/>
+              <w:pStyle w:val="11"/>
               <w:spacing w:before="0" w:after="283"/>
               <w:jc w:val="center"/>
               <w:rPr>
@@ -312,7 +312,7 @@
           </w:tcPr>
           <w:p>
             <w:pPr>
-              <w:pStyle w:val="9"/>
+              <w:pStyle w:val="11"/>
               <w:spacing w:before="0" w:after="283"/>
               <w:jc w:val="center"/>
               <w:rPr>
@@ -357,7 +357,7 @@
           </w:tcPr>
           <w:p>
             <w:pPr>
-              <w:pStyle w:val="9"/>
+              <w:pStyle w:val="11"/>
               <w:spacing w:before="0" w:after="283"/>
               <w:jc w:val="left"/>
               <w:rPr>
@@ -387,7 +387,7 @@
           </w:tcPr>
           <w:p>
             <w:pPr>
-              <w:pStyle w:val="9"/>
+              <w:pStyle w:val="11"/>
               <w:spacing w:before="0" w:after="283"/>
               <w:jc w:val="left"/>
               <w:rPr>
@@ -427,7 +427,7 @@
           </w:tcPr>
           <w:p>
             <w:pPr>
-              <w:pStyle w:val="9"/>
+              <w:pStyle w:val="11"/>
               <w:spacing w:before="0" w:after="283"/>
               <w:jc w:val="left"/>
               <w:rPr>
@@ -457,7 +457,7 @@
           </w:tcPr>
           <w:p>
             <w:pPr>
-              <w:pStyle w:val="9"/>
+              <w:pStyle w:val="11"/>
               <w:spacing w:before="0" w:after="283"/>
               <w:jc w:val="left"/>
               <w:rPr>
@@ -488,7 +488,7 @@
           </w:tcPr>
           <w:p>
             <w:pPr>
-              <w:pStyle w:val="9"/>
+              <w:pStyle w:val="11"/>
               <w:spacing w:before="0" w:after="283"/>
               <w:jc w:val="left"/>
               <w:rPr>
@@ -518,7 +518,7 @@
           </w:tcPr>
           <w:p>
             <w:pPr>
-              <w:pStyle w:val="9"/>
+              <w:pStyle w:val="11"/>
               <w:spacing w:before="0" w:after="283"/>
               <w:jc w:val="left"/>
               <w:rPr>
@@ -549,7 +549,7 @@
           </w:tcPr>
           <w:p>
             <w:pPr>
-              <w:pStyle w:val="9"/>
+              <w:pStyle w:val="11"/>
               <w:spacing w:before="0" w:after="283"/>
               <w:jc w:val="left"/>
               <w:rPr>
@@ -667,13 +667,7 @@
         <w:spacing w:before="0" w:after="140" w:line="276" w:lineRule="auto"/>
       </w:pPr>
       <w:r>
-        <w:t>L’objectif d’image fidèle intègre le respect des règle</w:t>
-      </w:r>
-      <w:r>
-        <w:t>s,</w:t>
-      </w:r>
-      <w:r>
-        <w:t xml:space="preserve"> l’obligation de fournir loyalement des informations. Le respect de l’image fidèle garantit la meilleure traduction possible de la situation de l’entreprise.</w:t>
+        <w:t>L’objectif d’image fidèle intègre le respect des règles, l’obligation de fournir loyalement des informations. Le respect de l’image fidèle garantit la meilleure traduction possible de la situation de l’entreprise.</w:t>
       </w:r>
     </w:p>
     <w:p>
@@ -687,7 +681,7 @@
     </w:p>
     <w:p>
       <w:pPr>
-        <w:pStyle w:val="11"/>
+        <w:pStyle w:val="13"/>
       </w:pPr>
       <w:r>
         <w:rPr>
@@ -696,31 +690,28 @@
         <w:t>Matthieu va déposer les documents de synthèse au greffe du tribunal de commerce et à l’administration</w:t>
       </w:r>
       <w:r>
-        <w:t xml:space="preserve"> fiscale </w:t>
-      </w:r>
-      <w:r>
-        <w:t>par voie électronique.</w:t>
-      </w:r>
-    </w:p>
-    <w:p>
-      <w:pPr>
-        <w:pStyle w:val="11"/>
-        <w:rPr>
-          <w:rFonts w:hint="default"/>
-        </w:rPr>
-      </w:pPr>
-    </w:p>
-    <w:p>
-      <w:pPr>
-        <w:pStyle w:val="11"/>
-        <w:rPr>
-          <w:rFonts w:hint="default"/>
-        </w:rPr>
-      </w:pPr>
-    </w:p>
-    <w:p>
-      <w:pPr>
-        <w:pStyle w:val="11"/>
+        <w:t xml:space="preserve"> fiscale par voie électronique.</w:t>
+      </w:r>
+    </w:p>
+    <w:p>
+      <w:pPr>
+        <w:pStyle w:val="13"/>
+        <w:rPr>
+          <w:rFonts w:hint="default"/>
+        </w:rPr>
+      </w:pPr>
+    </w:p>
+    <w:p>
+      <w:pPr>
+        <w:pStyle w:val="13"/>
+        <w:rPr>
+          <w:rFonts w:hint="default"/>
+        </w:rPr>
+      </w:pPr>
+    </w:p>
+    <w:p>
+      <w:pPr>
+        <w:pStyle w:val="13"/>
         <w:rPr>
           <w:rFonts w:hint="default"/>
         </w:rPr>
@@ -734,7 +725,7 @@
     </w:p>
     <w:p>
       <w:pPr>
-        <w:pStyle w:val="11"/>
+        <w:pStyle w:val="13"/>
         <w:rPr>
           <w:rFonts w:hint="default"/>
         </w:rPr>
@@ -748,15 +739,15 @@
     </w:p>
     <w:p>
       <w:pPr>
-        <w:pStyle w:val="11"/>
-        <w:rPr>
-          <w:rFonts w:hint="default"/>
-        </w:rPr>
-      </w:pPr>
-    </w:p>
-    <w:p>
-      <w:pPr>
-        <w:pStyle w:val="11"/>
+        <w:pStyle w:val="13"/>
+        <w:rPr>
+          <w:rFonts w:hint="default"/>
+        </w:rPr>
+      </w:pPr>
+    </w:p>
+    <w:p>
+      <w:pPr>
+        <w:pStyle w:val="13"/>
         <w:rPr>
           <w:rFonts w:hint="default"/>
         </w:rPr>
@@ -770,7 +761,7 @@
     </w:p>
     <w:p>
       <w:pPr>
-        <w:pStyle w:val="11"/>
+        <w:pStyle w:val="13"/>
         <w:rPr>
           <w:rFonts w:hint="default"/>
         </w:rPr>
@@ -784,15 +775,15 @@
     </w:p>
     <w:p>
       <w:pPr>
-        <w:pStyle w:val="11"/>
-        <w:rPr>
-          <w:rFonts w:hint="default"/>
-        </w:rPr>
-      </w:pPr>
-    </w:p>
-    <w:p>
-      <w:pPr>
-        <w:pStyle w:val="11"/>
+        <w:pStyle w:val="13"/>
+        <w:rPr>
+          <w:rFonts w:hint="default"/>
+        </w:rPr>
+      </w:pPr>
+    </w:p>
+    <w:p>
+      <w:pPr>
+        <w:pStyle w:val="13"/>
         <w:rPr>
           <w:rFonts w:hint="default"/>
         </w:rPr>
@@ -806,7 +797,7 @@
     </w:p>
     <w:p>
       <w:pPr>
-        <w:pStyle w:val="11"/>
+        <w:pStyle w:val="13"/>
       </w:pPr>
       <w:r>
         <w:t>Si l</w:t>
@@ -823,12 +814,12 @@
     </w:p>
     <w:p>
       <w:pPr>
-        <w:pStyle w:val="11"/>
-      </w:pPr>
-    </w:p>
-    <w:p>
-      <w:pPr>
-        <w:pStyle w:val="11"/>
+        <w:pStyle w:val="13"/>
+      </w:pPr>
+    </w:p>
+    <w:p>
+      <w:pPr>
+        <w:pStyle w:val="13"/>
       </w:pPr>
       <w:r>
         <w:t>Question 6)</w:t>
@@ -836,307 +827,954 @@
     </w:p>
     <w:p>
       <w:pPr>
-        <w:pStyle w:val="11"/>
-        <w:rPr>
-          <w:rStyle w:val="12"/>
+        <w:pStyle w:val="13"/>
+        <w:rPr>
+          <w:rStyle w:val="14"/>
           <w:color w:val="auto"/>
         </w:rPr>
       </w:pPr>
       <w:r>
-        <w:t>L’INSEE va</w:t>
-      </w:r>
-      <w:r>
+        <w:t xml:space="preserve">L’INSEE va retraiter les informations financières pour pouvoir faire des </w:t>
+      </w:r>
+      <w:r>
+        <w:rPr>
+          <w:rStyle w:val="14"/>
+          <w:color w:val="auto"/>
+        </w:rPr>
+        <w:t>statistiques.</w:t>
+      </w:r>
+    </w:p>
+    <w:p>
+      <w:pPr>
+        <w:pStyle w:val="13"/>
+        <w:rPr>
+          <w:rStyle w:val="14"/>
+          <w:color w:val="auto"/>
+        </w:rPr>
+      </w:pPr>
+    </w:p>
+    <w:p>
+      <w:pPr>
+        <w:pStyle w:val="13"/>
+        <w:rPr>
+          <w:rStyle w:val="14"/>
+          <w:color w:val="auto"/>
+        </w:rPr>
+      </w:pPr>
+      <w:r>
+        <w:rPr>
+          <w:rStyle w:val="14"/>
+          <w:color w:val="auto"/>
+        </w:rPr>
+        <w:t>Question 7)</w:t>
+      </w:r>
+    </w:p>
+    <w:p>
+      <w:pPr>
+        <w:pStyle w:val="13"/>
+        <w:rPr>
+          <w:rStyle w:val="14"/>
+          <w:rFonts w:hint="default"/>
+          <w:color w:val="auto"/>
+        </w:rPr>
+      </w:pPr>
+      <w:r>
+        <w:rPr>
+          <w:rStyle w:val="14"/>
+          <w:rFonts w:hint="default"/>
+          <w:color w:val="auto"/>
+        </w:rPr>
+        <w:t>Entre n-2 et N-1 baisse de 39% et entre N-1 et N augmentation de 9%,</w:t>
+      </w:r>
+    </w:p>
+    <w:p>
+      <w:pPr>
+        <w:pStyle w:val="13"/>
+        <w:rPr>
+          <w:rStyle w:val="14"/>
+          <w:rFonts w:hint="default"/>
+          <w:color w:val="auto"/>
+        </w:rPr>
+      </w:pPr>
+    </w:p>
+    <w:p>
+      <w:pPr>
+        <w:pStyle w:val="13"/>
+        <w:rPr>
+          <w:rStyle w:val="14"/>
+          <w:rFonts w:hint="default"/>
+          <w:color w:val="auto"/>
+        </w:rPr>
+      </w:pPr>
+      <w:r>
+        <w:rPr>
+          <w:rStyle w:val="14"/>
+          <w:rFonts w:hint="default"/>
+          <w:color w:val="auto"/>
+        </w:rPr>
+        <w:t xml:space="preserve">Question 8) </w:t>
+      </w:r>
+    </w:p>
+    <w:p>
+      <w:pPr>
+        <w:pStyle w:val="13"/>
+        <w:rPr>
+          <w:rStyle w:val="14"/>
+          <w:rFonts w:hint="default"/>
+          <w:color w:val="auto"/>
+        </w:rPr>
+      </w:pPr>
+      <w:r>
+        <w:rPr>
+          <w:rStyle w:val="14"/>
+          <w:rFonts w:hint="default"/>
+          <w:color w:val="auto"/>
+        </w:rPr>
+        <w:t>Sur ce site mathieu peut consulter les comptes de ses concurent</w:t>
+      </w:r>
+    </w:p>
+    <w:p>
+      <w:pPr>
+        <w:pStyle w:val="13"/>
+        <w:rPr>
+          <w:rStyle w:val="14"/>
+          <w:rFonts w:hint="default"/>
+          <w:color w:val="auto"/>
+        </w:rPr>
+      </w:pPr>
+    </w:p>
+    <w:p>
+      <w:pPr>
+        <w:pStyle w:val="13"/>
+        <w:rPr>
+          <w:rStyle w:val="14"/>
+          <w:rFonts w:hint="default"/>
+          <w:color w:val="auto"/>
+        </w:rPr>
+      </w:pPr>
+      <w:r>
+        <w:rPr>
+          <w:rStyle w:val="14"/>
+          <w:rFonts w:hint="default"/>
+          <w:color w:val="auto"/>
+        </w:rPr>
+        <w:t>Question 9)</w:t>
+      </w:r>
+    </w:p>
+    <w:p>
+      <w:pPr>
+        <w:pStyle w:val="13"/>
+      </w:pPr>
+      <w:r>
+        <w:rPr>
+          <w:rStyle w:val="14"/>
+          <w:rFonts w:hint="default"/>
+          <w:color w:val="auto"/>
+        </w:rPr>
+        <w:t xml:space="preserve">- </w:t>
+      </w:r>
+      <w:r>
+        <w:t> une standardisation dans la production des comptes</w:t>
+      </w:r>
+    </w:p>
+    <w:p>
+      <w:pPr>
+        <w:pStyle w:val="13"/>
+      </w:pPr>
+      <w:r>
+        <w:t>– la fiabilité des informations</w:t>
+      </w:r>
+    </w:p>
+    <w:p>
+      <w:pPr>
+        <w:pStyle w:val="13"/>
+      </w:pPr>
+      <w:r>
+        <w:t>– des comparaisons possibles</w:t>
+      </w:r>
+    </w:p>
+    <w:p>
+      <w:pPr>
+        <w:pStyle w:val="13"/>
+      </w:pPr>
+      <w:r>
+        <w:t xml:space="preserve">– un calcul juste des impôts </w:t>
+      </w:r>
+    </w:p>
+    <w:p>
+      <w:pPr>
+        <w:pStyle w:val="13"/>
+      </w:pPr>
+      <w:r>
+        <w:t xml:space="preserve">– l’élaboration de statistiques </w:t>
+      </w:r>
+    </w:p>
+    <w:p>
+      <w:pPr>
+        <w:pStyle w:val="13"/>
+      </w:pPr>
+    </w:p>
+    <w:p>
+      <w:pPr>
+        <w:pStyle w:val="13"/>
+      </w:pPr>
+      <w:r>
+        <w:t>Application</w:t>
+      </w:r>
+    </w:p>
+    <w:p>
+      <w:pPr>
+        <w:pStyle w:val="13"/>
+      </w:pPr>
+    </w:p>
+    <w:p>
+      <w:pPr>
+        <w:pStyle w:val="13"/>
+        <w:numPr>
+          <w:ilvl w:val="0"/>
+          <w:numId w:val="1"/>
+        </w:numPr>
+      </w:pPr>
+      <w:r>
+        <w:t>Les comptes sont organisé de façons logique dans le bilan et compte de resultat: par classe et par ordre croissant.</w:t>
+      </w:r>
+    </w:p>
+    <w:p>
+      <w:pPr>
+        <w:pStyle w:val="13"/>
+      </w:pPr>
+    </w:p>
+    <w:p>
+      <w:pPr>
+        <w:pStyle w:val="13"/>
+        <w:numPr>
+          <w:ilvl w:val="0"/>
+          <w:numId w:val="1"/>
+        </w:numPr>
+        <w:ind w:left="0" w:leftChars="0" w:firstLine="0" w:firstLineChars="0"/>
+      </w:pPr>
+      <w:r>
+        <w:t>Actif immobilisé et capitaux propres : long terme.</w:t>
+      </w:r>
+    </w:p>
+    <w:p>
+      <w:pPr>
+        <w:pStyle w:val="13"/>
+      </w:pPr>
+      <w:r>
+        <w:t>Actif circulant et dettes : court terme.</w:t>
+      </w:r>
+    </w:p>
+    <w:p>
+      <w:pPr>
+        <w:pStyle w:val="13"/>
+        <w:numPr>
+          <w:ilvl w:val="0"/>
+          <w:numId w:val="0"/>
+        </w:numPr>
+        <w:ind w:leftChars="0"/>
+      </w:pPr>
+    </w:p>
+    <w:p>
+      <w:pPr>
+        <w:pStyle w:val="13"/>
+        <w:numPr>
+          <w:ilvl w:val="0"/>
+          <w:numId w:val="1"/>
+        </w:numPr>
+        <w:ind w:left="0" w:leftChars="0" w:firstLine="0" w:firstLineChars="0"/>
+      </w:pPr>
+      <w:r>
+        <w:t xml:space="preserve">Cette organisation permet de calculer des resultat intermediaire: </w:t>
+      </w:r>
+    </w:p>
+    <w:p>
+      <w:pPr>
+        <w:pStyle w:val="13"/>
+        <w:numPr>
+          <w:ilvl w:val="0"/>
+          <w:numId w:val="0"/>
+        </w:numPr>
+        <w:ind w:leftChars="0"/>
+      </w:pPr>
+    </w:p>
+    <w:p>
+      <w:pPr>
+        <w:pStyle w:val="13"/>
+      </w:pPr>
+      <w:r>
+        <w:rPr>
+          <w:rStyle w:val="14"/>
+          <w:rFonts w:hint="default"/>
+          <w:color w:val="auto"/>
+        </w:rPr>
         <w:t xml:space="preserve"> </w:t>
       </w:r>
       <w:r>
-        <w:t xml:space="preserve">retraiter les informations financières pour </w:t>
-      </w:r>
-      <w:r>
-        <w:t xml:space="preserve">pouvoir faire </w:t>
-      </w:r>
-      <w:r>
-        <w:t>de</w:t>
-      </w:r>
-      <w:r>
-        <w:t>s</w:t>
-      </w:r>
-      <w:r>
-        <w:t xml:space="preserve"> </w:t>
-      </w:r>
-      <w:r>
-        <w:rPr>
-          <w:rStyle w:val="12"/>
+        <w:t>Cette organisation par natures permet de faciliter le calcul de résultats intermédiaires :</w:t>
+      </w:r>
+    </w:p>
+    <w:p>
+      <w:pPr>
+        <w:pStyle w:val="13"/>
+      </w:pPr>
+      <w:r>
+        <w:t>– </w:t>
+      </w:r>
+      <w:r>
+        <w:rPr>
+          <w:spacing w:val="-2"/>
+        </w:rPr>
+        <w:t>le résultat d’exploitation correspond à l’activité habituelle de l’entreprise, ce pour quoi elle a été créée</w:t>
+      </w:r>
+      <w:r>
+        <w:t> ;</w:t>
+      </w:r>
+    </w:p>
+    <w:p>
+      <w:pPr>
+        <w:pStyle w:val="13"/>
+      </w:pPr>
+      <w:r>
+        <w:t>– le résultat financier correspond à son activité financière (résultant de sa politique de financement) ;</w:t>
+      </w:r>
+    </w:p>
+    <w:p>
+      <w:pPr>
+        <w:pStyle w:val="13"/>
+      </w:pPr>
+      <w:r>
+        <w:t xml:space="preserve">– le résultat exceptionnel correspond aux événements non habituels. </w:t>
+      </w:r>
+    </w:p>
+    <w:p>
+      <w:pPr>
+        <w:pStyle w:val="13"/>
+        <w:rPr>
+          <w:rStyle w:val="14"/>
+          <w:rFonts w:hint="default"/>
           <w:color w:val="auto"/>
         </w:rPr>
-        <w:t>statistiques</w:t>
-      </w:r>
-      <w:r>
-        <w:rPr>
-          <w:rStyle w:val="12"/>
+      </w:pPr>
+    </w:p>
+    <w:p>
+      <w:pPr>
+        <w:pStyle w:val="13"/>
+        <w:numPr>
+          <w:ilvl w:val="0"/>
+          <w:numId w:val="0"/>
+        </w:numPr>
+        <w:rPr>
+          <w:rStyle w:val="14"/>
+          <w:rFonts w:hint="default"/>
           <w:color w:val="auto"/>
         </w:rPr>
-        <w:t>.</w:t>
-      </w:r>
-    </w:p>
-    <w:p>
-      <w:pPr>
-        <w:pStyle w:val="11"/>
-        <w:rPr>
-          <w:rStyle w:val="12"/>
+      </w:pPr>
+      <w:r>
+        <w:rPr>
+          <w:rStyle w:val="14"/>
+          <w:rFonts w:hint="default"/>
           <w:color w:val="auto"/>
         </w:rPr>
-      </w:pPr>
-    </w:p>
-    <w:p>
-      <w:pPr>
-        <w:pStyle w:val="11"/>
-        <w:rPr>
-          <w:rStyle w:val="12"/>
+        <w:t>App 2</w:t>
+      </w:r>
+    </w:p>
+    <w:p>
+      <w:pPr>
+        <w:pStyle w:val="13"/>
+        <w:numPr>
+          <w:ilvl w:val="0"/>
+          <w:numId w:val="0"/>
+        </w:numPr>
+        <w:rPr>
+          <w:rStyle w:val="14"/>
+          <w:rFonts w:hint="default"/>
           <w:color w:val="auto"/>
         </w:rPr>
       </w:pPr>
-      <w:r>
-        <w:rPr>
-          <w:rStyle w:val="12"/>
+    </w:p>
+    <w:p>
+      <w:pPr>
+        <w:pStyle w:val="13"/>
+        <w:numPr>
+          <w:ilvl w:val="0"/>
+          <w:numId w:val="2"/>
+        </w:numPr>
+      </w:pPr>
+      <w:r>
+        <w:t>Pourquoi dématerialiser</w:t>
+      </w:r>
+    </w:p>
+    <w:p>
+      <w:pPr>
+        <w:pStyle w:val="13"/>
+        <w:numPr>
+          <w:ilvl w:val="0"/>
+          <w:numId w:val="0"/>
+        </w:numPr>
+      </w:pPr>
+    </w:p>
+    <w:p>
+      <w:pPr>
+        <w:pStyle w:val="13"/>
+        <w:numPr>
+          <w:ilvl w:val="0"/>
+          <w:numId w:val="0"/>
+        </w:numPr>
+      </w:pPr>
+      <w:r>
+        <w:t>– Diminution des documents papier (gain de temps et d’argent,  stockage).</w:t>
+      </w:r>
+    </w:p>
+    <w:p>
+      <w:pPr>
+        <w:pStyle w:val="13"/>
+      </w:pPr>
+      <w:r>
+        <w:t xml:space="preserve">– souci écologique Développement durable </w:t>
+      </w:r>
+    </w:p>
+    <w:p>
+      <w:pPr>
+        <w:pStyle w:val="13"/>
+      </w:pPr>
+      <w:r>
+        <w:t>– Gains de productivité.</w:t>
+      </w:r>
+    </w:p>
+    <w:p>
+      <w:pPr>
+        <w:pStyle w:val="13"/>
+      </w:pPr>
+      <w:r>
+        <w:t>– Meilleure communication et rapidité dans la transmission d’informations.</w:t>
+      </w:r>
+    </w:p>
+    <w:p>
+      <w:pPr>
+        <w:pStyle w:val="13"/>
+      </w:pPr>
+      <w:r>
+        <w:t>– Automatisation des processus de l’entreprise.</w:t>
+      </w:r>
+    </w:p>
+    <w:p>
+      <w:pPr>
+        <w:pStyle w:val="13"/>
+      </w:pPr>
+    </w:p>
+    <w:p>
+      <w:pPr>
+        <w:pStyle w:val="13"/>
+        <w:widowControl/>
+        <w:numPr>
+          <w:ilvl w:val="0"/>
+          <w:numId w:val="2"/>
+        </w:numPr>
+        <w:bidi w:val="0"/>
+        <w:ind w:left="0" w:leftChars="0" w:firstLine="0" w:firstLineChars="0"/>
+        <w:jc w:val="left"/>
+        <w:rPr>
+          <w:rStyle w:val="14"/>
+          <w:rFonts w:hint="default"/>
           <w:color w:val="auto"/>
         </w:rPr>
-        <w:t>Question 7)</w:t>
-      </w:r>
-    </w:p>
-    <w:p>
-      <w:pPr>
-        <w:pStyle w:val="11"/>
-        <w:rPr>
-          <w:rStyle w:val="12"/>
+      </w:pPr>
+    </w:p>
+    <w:p>
+      <w:pPr>
+        <w:pStyle w:val="13"/>
+        <w:widowControl/>
+        <w:numPr>
+          <w:ilvl w:val="0"/>
+          <w:numId w:val="0"/>
+        </w:numPr>
+        <w:bidi w:val="0"/>
+        <w:ind w:leftChars="0"/>
+        <w:jc w:val="left"/>
+        <w:rPr>
+          <w:rStyle w:val="14"/>
           <w:rFonts w:hint="default"/>
           <w:color w:val="auto"/>
         </w:rPr>
       </w:pPr>
       <w:r>
         <w:rPr>
-          <w:rStyle w:val="12"/>
+          <w:rStyle w:val="14"/>
           <w:rFonts w:hint="default"/>
           <w:color w:val="auto"/>
         </w:rPr>
-        <w:t>Entre n-2 et N-1 baisse de 39% et entre N-1 et N augmentation de 9%,</w:t>
-      </w:r>
-    </w:p>
-    <w:p>
-      <w:pPr>
-        <w:pStyle w:val="11"/>
-        <w:rPr>
-          <w:rStyle w:val="12"/>
-          <w:rFonts w:hint="default"/>
-          <w:color w:val="auto"/>
-        </w:rPr>
-      </w:pPr>
-    </w:p>
-    <w:p>
-      <w:pPr>
-        <w:pStyle w:val="11"/>
-        <w:rPr>
-          <w:rStyle w:val="12"/>
-          <w:rFonts w:hint="default"/>
-          <w:color w:val="auto"/>
-        </w:rPr>
-      </w:pPr>
-      <w:r>
-        <w:rPr>
-          <w:rStyle w:val="12"/>
-          <w:rFonts w:hint="default"/>
-          <w:color w:val="auto"/>
-        </w:rPr>
-        <w:t xml:space="preserve">Question 8) </w:t>
-      </w:r>
-    </w:p>
-    <w:p>
-      <w:pPr>
-        <w:pStyle w:val="11"/>
-        <w:rPr>
-          <w:rStyle w:val="12"/>
-          <w:rFonts w:hint="default"/>
-          <w:color w:val="auto"/>
-        </w:rPr>
-      </w:pPr>
-      <w:r>
-        <w:rPr>
-          <w:rStyle w:val="12"/>
-          <w:rFonts w:hint="default"/>
-          <w:color w:val="auto"/>
-        </w:rPr>
-        <w:t>Sur ce site mathieu peut consulter les comptes de ses concurent</w:t>
-      </w:r>
-    </w:p>
-    <w:p>
-      <w:pPr>
-        <w:pStyle w:val="11"/>
-        <w:rPr>
-          <w:rStyle w:val="12"/>
-          <w:rFonts w:hint="default"/>
-          <w:color w:val="auto"/>
-        </w:rPr>
-      </w:pPr>
-    </w:p>
-    <w:p>
-      <w:pPr>
-        <w:pStyle w:val="11"/>
-        <w:rPr>
-          <w:rStyle w:val="12"/>
-          <w:rFonts w:hint="default"/>
-          <w:color w:val="auto"/>
-        </w:rPr>
-      </w:pPr>
-      <w:r>
-        <w:rPr>
-          <w:rStyle w:val="12"/>
-          <w:rFonts w:hint="default"/>
-          <w:color w:val="auto"/>
-        </w:rPr>
-        <w:t>Question 9)</w:t>
-      </w:r>
-    </w:p>
-    <w:p>
-      <w:pPr>
-        <w:pStyle w:val="11"/>
-      </w:pPr>
-      <w:r>
-        <w:rPr>
-          <w:rStyle w:val="12"/>
-          <w:rFonts w:hint="default"/>
-          <w:color w:val="auto"/>
-        </w:rPr>
-        <w:t xml:space="preserve">- </w:t>
-      </w:r>
-      <w:r>
-        <w:t> une standardisation dans la production des comptes</w:t>
-      </w:r>
-    </w:p>
-    <w:p>
-      <w:pPr>
-        <w:pStyle w:val="11"/>
-      </w:pPr>
-      <w:r>
-        <w:t>– la fiabilité des informations</w:t>
-      </w:r>
-    </w:p>
-    <w:p>
-      <w:pPr>
-        <w:pStyle w:val="11"/>
-      </w:pPr>
-      <w:r>
-        <w:t>– des comparaisons possibles</w:t>
-      </w:r>
-    </w:p>
-    <w:p>
-      <w:pPr>
-        <w:pStyle w:val="11"/>
-      </w:pPr>
-      <w:r>
-        <w:t xml:space="preserve">– un calcul juste des impôts </w:t>
-      </w:r>
-    </w:p>
-    <w:p>
-      <w:pPr>
-        <w:pStyle w:val="11"/>
-      </w:pPr>
-      <w:r>
-        <w:t xml:space="preserve">– l’élaboration de statistiques </w:t>
-      </w:r>
-    </w:p>
-    <w:p>
-      <w:pPr>
-        <w:pStyle w:val="11"/>
-      </w:pPr>
-    </w:p>
-    <w:p>
-      <w:pPr>
-        <w:pStyle w:val="11"/>
-      </w:pPr>
-      <w:r>
-        <w:t>Application</w:t>
-      </w:r>
-    </w:p>
-    <w:p>
-      <w:pPr>
-        <w:pStyle w:val="11"/>
-      </w:pPr>
-    </w:p>
-    <w:p>
-      <w:pPr>
-        <w:pStyle w:val="11"/>
-        <w:numPr>
-          <w:ilvl w:val="0"/>
-          <w:numId w:val="1"/>
-        </w:numPr>
-      </w:pPr>
-      <w:r>
-        <w:t xml:space="preserve">Les </w:t>
-      </w:r>
-      <w:r>
-        <w:t>comptes sont organisé de façons logique dans le bilan et compte de resultat: par classe et par ordre croissant.</w:t>
-      </w:r>
-    </w:p>
-    <w:p>
-      <w:pPr>
-        <w:pStyle w:val="11"/>
-      </w:pPr>
-    </w:p>
-    <w:p>
-      <w:pPr>
-        <w:pStyle w:val="11"/>
-        <w:numPr>
-          <w:ilvl w:val="0"/>
-          <w:numId w:val="1"/>
+        <w:t>- EDI</w:t>
+      </w:r>
+    </w:p>
+    <w:p>
+      <w:pPr>
+        <w:pStyle w:val="13"/>
+      </w:pPr>
+      <w:r>
+        <w:t>– Télédéclaration</w:t>
+      </w:r>
+    </w:p>
+    <w:p>
+      <w:pPr>
+        <w:pStyle w:val="13"/>
+      </w:pPr>
+      <w:r>
+        <w:t>– signature électronique</w:t>
+      </w:r>
+    </w:p>
+    <w:p>
+      <w:pPr>
+        <w:pStyle w:val="13"/>
+        <w:rPr>
+          <w:rFonts w:hint="default"/>
+        </w:rPr>
+      </w:pPr>
+      <w:r>
+        <w:rPr>
+          <w:rFonts w:hint="default"/>
+        </w:rPr>
+        <w:t xml:space="preserve">- l’ensemble des documents PDFs </w:t>
+      </w:r>
+    </w:p>
+    <w:p>
+      <w:pPr>
+        <w:pStyle w:val="13"/>
+        <w:rPr>
+          <w:rFonts w:hint="default"/>
+        </w:rPr>
+      </w:pPr>
+    </w:p>
+    <w:p>
+      <w:pPr>
+        <w:pStyle w:val="13"/>
+        <w:rPr>
+          <w:rFonts w:hint="default"/>
+        </w:rPr>
+      </w:pPr>
+      <w:r>
+        <w:rPr>
+          <w:rFonts w:hint="default"/>
+        </w:rPr>
+        <w:t>APP 3</w:t>
+      </w:r>
+    </w:p>
+    <w:p>
+      <w:pPr>
+        <w:pStyle w:val="13"/>
+        <w:numPr>
+          <w:ilvl w:val="0"/>
+          <w:numId w:val="3"/>
+        </w:numPr>
+      </w:pPr>
+      <w:r>
+        <w:t>L’IASB élabore des normes comptables internationales appelées IFRS.</w:t>
+      </w:r>
+    </w:p>
+    <w:p>
+      <w:pPr>
+        <w:pStyle w:val="13"/>
+        <w:widowControl/>
+        <w:numPr>
+          <w:ilvl w:val="0"/>
+          <w:numId w:val="0"/>
+        </w:numPr>
+        <w:bidi w:val="0"/>
+        <w:jc w:val="left"/>
+      </w:pPr>
+    </w:p>
+    <w:p>
+      <w:pPr>
+        <w:pStyle w:val="13"/>
+        <w:numPr>
+          <w:ilvl w:val="0"/>
+          <w:numId w:val="3"/>
+        </w:numPr>
+      </w:pPr>
+      <w:r>
+        <w:t>Ce sont des normes qui datent depuis 2005 et concernent uniquemment les osciété coté en bourse</w:t>
+      </w:r>
+    </w:p>
+    <w:p>
+      <w:pPr>
+        <w:pStyle w:val="13"/>
+        <w:widowControl/>
+        <w:numPr>
+          <w:ilvl w:val="0"/>
+          <w:numId w:val="0"/>
+        </w:numPr>
+        <w:bidi w:val="0"/>
+        <w:jc w:val="left"/>
+      </w:pPr>
+    </w:p>
+    <w:p>
+      <w:pPr>
+        <w:pStyle w:val="13"/>
+        <w:numPr>
+          <w:ilvl w:val="0"/>
+          <w:numId w:val="3"/>
+        </w:numPr>
+        <w:rPr>
+          <w:rFonts w:hint="default"/>
+        </w:rPr>
+      </w:pPr>
+      <w:r>
+        <w:t>Les normes IFRS ont été créées dans un contexte de mondialisation et d’internationalisation des échanges, et adoptées suite à des scandales financiers ERON</w:t>
+      </w:r>
+    </w:p>
+    <w:p>
+      <w:pPr>
+        <w:pStyle w:val="13"/>
+        <w:numPr>
+          <w:ilvl w:val="0"/>
+          <w:numId w:val="0"/>
+        </w:numPr>
+        <w:rPr>
+          <w:rFonts w:hint="default"/>
+        </w:rPr>
+      </w:pPr>
+    </w:p>
+    <w:p>
+      <w:pPr>
+        <w:pStyle w:val="13"/>
+        <w:numPr>
+          <w:ilvl w:val="0"/>
+          <w:numId w:val="3"/>
         </w:numPr>
         <w:ind w:left="0" w:leftChars="0" w:firstLine="0" w:firstLineChars="0"/>
       </w:pPr>
       <w:r>
-        <w:t>Actif immobilisé et capitaux propres : long terme.</w:t>
-      </w:r>
-    </w:p>
-    <w:p>
-      <w:pPr>
-        <w:pStyle w:val="11"/>
-      </w:pPr>
-      <w:r>
-        <w:t>Actif circulant et dettes : court terme.</w:t>
-      </w:r>
-    </w:p>
-    <w:p>
-      <w:pPr>
-        <w:pStyle w:val="11"/>
+        <w:t>Les objectifs des normes IFRS sont :</w:t>
+      </w:r>
+    </w:p>
+    <w:p>
+      <w:pPr>
+        <w:pStyle w:val="13"/>
+      </w:pPr>
+      <w:r>
+        <w:t>– harmoniser les pratiques comptables aux niveaux européen et international afin de faciliter la comparaison des comptes des grandes entreprises ;</w:t>
+      </w:r>
+    </w:p>
+    <w:p>
+      <w:pPr>
+        <w:pStyle w:val="13"/>
+      </w:pPr>
+      <w:r>
+        <w:t>– de rassurer les investisseurs en leur proposant une information financière plus transparente.</w:t>
+      </w:r>
+    </w:p>
+    <w:p>
+      <w:pPr>
+        <w:pStyle w:val="13"/>
+      </w:pPr>
+    </w:p>
+    <w:p>
+      <w:pPr>
+        <w:pStyle w:val="13"/>
+        <w:numPr>
+          <w:ilvl w:val="0"/>
+          <w:numId w:val="3"/>
+        </w:numPr>
+        <w:ind w:left="0" w:leftChars="0" w:firstLine="0" w:firstLineChars="0"/>
+      </w:pPr>
+      <w:r>
+        <w:t>Les investisseurs sont présentés comme les utilisateurs des informations financières car ce sont eux qui financent l’entreprise, qui prennent le plus de risques. Ils ont besoin d’informations fiables et lisibles afin de s’assurer qu’ils ne vont pas perdre les capitaux qu’ils ont engagés dans l’entreprise.</w:t>
+      </w:r>
+    </w:p>
+    <w:p>
+      <w:pPr>
+        <w:pStyle w:val="13"/>
+        <w:rPr>
+          <w:rFonts w:hint="default"/>
+        </w:rPr>
+      </w:pPr>
+      <w:r>
+        <w:t>Les autres utilisateurs sont les dirigeants,les salariés, les clients, l’État, les fournisseurs, les banques, les clients, les salariés…</w:t>
+      </w:r>
+    </w:p>
+    <w:p>
+      <w:pPr>
+        <w:pStyle w:val="13"/>
+        <w:rPr>
+          <w:rFonts w:hint="default"/>
+        </w:rPr>
+      </w:pPr>
+    </w:p>
+    <w:p>
+      <w:pPr>
+        <w:pStyle w:val="13"/>
+        <w:ind w:firstLine="420" w:firstLineChars="0"/>
+        <w:rPr>
+          <w:rFonts w:hint="default"/>
+        </w:rPr>
+      </w:pPr>
+      <w:r>
+        <w:rPr>
+          <w:rFonts w:hint="default"/>
+        </w:rPr>
+        <w:t>APp4</w:t>
+      </w:r>
+    </w:p>
+    <w:p>
+      <w:pPr>
+        <w:pStyle w:val="13"/>
+        <w:ind w:firstLine="420" w:firstLineChars="0"/>
+        <w:rPr>
+          <w:rFonts w:hint="default"/>
+        </w:rPr>
+      </w:pPr>
+    </w:p>
+    <w:p>
+      <w:pPr>
+        <w:pStyle w:val="13"/>
+        <w:numPr>
+          <w:ilvl w:val="0"/>
+          <w:numId w:val="4"/>
+        </w:numPr>
+        <w:rPr>
+          <w:rFonts w:hint="default"/>
+          <w:lang w:val="en-US"/>
+        </w:rPr>
+      </w:pPr>
+      <w:r>
+        <w:rPr>
+          <w:rFonts w:hint="default"/>
+        </w:rPr>
+        <w:t xml:space="preserve">  </w:t>
+      </w:r>
+      <w:r>
+        <w:t>Le cadre comptable est constitué de l’ensemble des normes, règles et principes, précisés dans le PCG et dans le Code de commerce, qui doivent être respectés pour construire et présenter l’information financière.</w:t>
+      </w:r>
+    </w:p>
+    <w:p>
+      <w:pPr>
+        <w:pStyle w:val="13"/>
+        <w:widowControl/>
         <w:numPr>
           <w:numId w:val="0"/>
         </w:numPr>
+        <w:bidi w:val="0"/>
         <w:ind w:leftChars="0"/>
-      </w:pPr>
-    </w:p>
-    <w:p>
-      <w:pPr>
-        <w:pStyle w:val="11"/>
-        <w:numPr>
-          <w:ilvl w:val="0"/>
-          <w:numId w:val="1"/>
-        </w:numPr>
+        <w:jc w:val="left"/>
+      </w:pPr>
+    </w:p>
+    <w:p>
+      <w:pPr>
+        <w:pStyle w:val="13"/>
+        <w:widowControl/>
+        <w:numPr>
+          <w:ilvl w:val="0"/>
+          <w:numId w:val="4"/>
+        </w:numPr>
+        <w:bidi w:val="0"/>
         <w:ind w:left="0" w:leftChars="0" w:firstLine="0" w:firstLineChars="0"/>
-      </w:pPr>
-      <w:r>
-        <w:t xml:space="preserve">Cette organisation permet de calculer des resultat intermediaire: </w:t>
+        <w:jc w:val="left"/>
+      </w:pPr>
+      <w:r>
+        <w:t>Les enjeux de la normalisation sont :</w:t>
+      </w:r>
+    </w:p>
+    <w:p>
+      <w:pPr>
+        <w:pStyle w:val="13"/>
+        <w:numPr>
+          <w:ilvl w:val="0"/>
+          <w:numId w:val="5"/>
+        </w:numPr>
+        <w:ind w:left="418" w:leftChars="0" w:hanging="418" w:firstLineChars="0"/>
+        <w:rPr>
+          <w:rFonts w:hint="default"/>
+        </w:rPr>
+      </w:pPr>
+      <w:r>
+        <w:rPr>
+          <w:rFonts w:hint="default"/>
+        </w:rPr>
+        <w:t xml:space="preserve">Un calcul juste de l’impot sur les sociétées </w:t>
+      </w:r>
+    </w:p>
+    <w:p>
+      <w:pPr>
+        <w:pStyle w:val="13"/>
+        <w:numPr>
+          <w:ilvl w:val="0"/>
+          <w:numId w:val="5"/>
+        </w:numPr>
+        <w:ind w:left="418" w:leftChars="0" w:hanging="418" w:firstLineChars="0"/>
+        <w:rPr>
+          <w:rFonts w:hint="default"/>
+        </w:rPr>
+      </w:pPr>
+      <w:r>
+        <w:rPr>
+          <w:rFonts w:hint="default"/>
+        </w:rPr>
+        <w:t>Élaborations de statistiques</w:t>
+      </w:r>
+    </w:p>
+    <w:p>
+      <w:pPr>
+        <w:pStyle w:val="13"/>
+        <w:numPr>
+          <w:ilvl w:val="0"/>
+          <w:numId w:val="5"/>
+        </w:numPr>
+        <w:ind w:left="418" w:leftChars="0" w:hanging="418" w:firstLineChars="0"/>
+        <w:rPr>
+          <w:rFonts w:hint="default"/>
+        </w:rPr>
+      </w:pPr>
+      <w:r>
+        <w:rPr>
+          <w:rFonts w:hint="default"/>
+        </w:rPr>
+        <w:t>Fiabilitédes informations</w:t>
+      </w:r>
+    </w:p>
+    <w:p>
+      <w:pPr>
+        <w:pStyle w:val="13"/>
+        <w:numPr>
+          <w:ilvl w:val="0"/>
+          <w:numId w:val="5"/>
+        </w:numPr>
+        <w:ind w:left="418" w:leftChars="0" w:hanging="418" w:firstLineChars="0"/>
+        <w:rPr>
+          <w:rFonts w:hint="default"/>
+        </w:rPr>
+      </w:pPr>
+      <w:r>
+        <w:rPr>
+          <w:rFonts w:hint="default"/>
+        </w:rPr>
+        <w:t>Faire des comparaisons des comptes</w:t>
+      </w:r>
+    </w:p>
+    <w:p>
+      <w:pPr>
+        <w:pStyle w:val="13"/>
+        <w:numPr>
+          <w:ilvl w:val="0"/>
+          <w:numId w:val="5"/>
+        </w:numPr>
+        <w:ind w:left="418" w:leftChars="0" w:hanging="418" w:firstLineChars="0"/>
+        <w:rPr>
+          <w:rFonts w:hint="default"/>
+        </w:rPr>
+      </w:pPr>
+      <w:r>
+        <w:rPr>
+          <w:rFonts w:hint="default"/>
+        </w:rPr>
+        <w:t>Standardisation dans la production des comptes</w:t>
+      </w:r>
+    </w:p>
+    <w:p>
+      <w:pPr>
+        <w:pStyle w:val="13"/>
+        <w:numPr>
+          <w:ilvl w:val="0"/>
+          <w:numId w:val="5"/>
+        </w:numPr>
+        <w:ind w:left="418" w:leftChars="0" w:hanging="418" w:firstLineChars="0"/>
+        <w:rPr>
+          <w:rFonts w:hint="default"/>
+        </w:rPr>
+      </w:pPr>
+      <w:r>
+        <w:rPr>
+          <w:rFonts w:hint="default"/>
+        </w:rPr>
+        <w:t>Lecture des informations facilité</w:t>
+      </w:r>
+    </w:p>
+    <w:p>
+      <w:pPr>
+        <w:pStyle w:val="13"/>
+        <w:numPr>
+          <w:ilvl w:val="0"/>
+          <w:numId w:val="4"/>
+        </w:numPr>
+        <w:ind w:left="0" w:leftChars="0" w:firstLine="0" w:firstLineChars="0"/>
+        <w:rPr>
+          <w:rFonts w:hint="default"/>
+        </w:rPr>
+      </w:pPr>
+      <w:r>
+        <w:rPr>
+          <w:rFonts w:hint="default"/>
+        </w:rPr>
+        <w:t xml:space="preserve">Les 3 sources sont: </w:t>
+      </w:r>
+      <w:r>
+        <w:t xml:space="preserve"> le </w:t>
+      </w:r>
+      <w:r>
+        <w:rPr>
+          <w:i/>
+        </w:rPr>
+        <w:t>Mémento comptable Francis Lefebvre</w:t>
+      </w:r>
+      <w:r>
+        <w:rPr>
+          <w:i/>
+        </w:rPr>
+        <w:t xml:space="preserve">, le PCG et </w:t>
+      </w:r>
+      <w:r>
+        <w:rPr>
+          <w:i/>
+        </w:rPr>
+        <w:t>La Revue Fiduciaire</w:t>
+      </w:r>
+      <w:r>
+        <w:rPr>
+          <w:i/>
+        </w:rPr>
+        <w:t xml:space="preserve"> (RF)</w:t>
+      </w:r>
+    </w:p>
+    <w:p>
+      <w:pPr>
+        <w:pStyle w:val="13"/>
+        <w:numPr>
+          <w:ilvl w:val="0"/>
+          <w:numId w:val="4"/>
+        </w:numPr>
+        <w:ind w:left="0" w:leftChars="0" w:firstLine="0" w:firstLineChars="0"/>
+        <w:rPr>
+          <w:rFonts w:hint="default"/>
+        </w:rPr>
+      </w:pPr>
+      <w:r>
+        <w:rPr>
+          <w:rFonts w:hint="default"/>
+        </w:rPr>
+        <w:t xml:space="preserve"> Accord, BIC ==&gt; ifrs </w:t>
+      </w:r>
+    </w:p>
+    <w:p>
+      <w:pPr>
+        <w:pStyle w:val="13"/>
+        <w:numPr>
+          <w:numId w:val="0"/>
+        </w:numPr>
+        <w:ind w:leftChars="0"/>
+        <w:rPr>
+          <w:rFonts w:hint="default"/>
+        </w:rPr>
+      </w:pPr>
+      <w:r>
+        <w:rPr>
+          <w:rFonts w:hint="default"/>
+        </w:rPr>
+        <w:t>Carrosserie francis, carole ==&gt; PCG</w:t>
       </w:r>
       <w:bookmarkStart w:id="0" w:name="_GoBack"/>
       <w:bookmarkEnd w:id="0"/>
     </w:p>
-    <w:p>
-      <w:pPr>
-        <w:pStyle w:val="11"/>
-        <w:rPr>
-          <w:rStyle w:val="12"/>
-          <w:rFonts w:hint="default"/>
-          <w:color w:val="auto"/>
-        </w:rPr>
-      </w:pPr>
-    </w:p>
     <w:sectPr>
+      <w:headerReference r:id="rId3" w:type="default"/>
       <w:pgSz w:w="11906" w:h="16838"/>
       <w:pgMar w:top="1440" w:right="1800" w:bottom="1440" w:left="1800" w:header="0" w:footer="0" w:gutter="0"/>
       <w:pgNumType w:fmt="decimal"/>
@@ -1147,9 +1785,51 @@
 </w:document>
 </file>
 
+<file path=word/header1.xml><?xml version="1.0" encoding="utf-8"?>
+<w:hdr xmlns:wpc="http://schemas.microsoft.com/office/word/2010/wordprocessingCanvas" xmlns:mc="http://schemas.openxmlformats.org/markup-compatibility/2006" xmlns:o="urn:schemas-microsoft-com:office:office" xmlns:r="http://schemas.openxmlformats.org/officeDocument/2006/relationships" xmlns:m="http://schemas.openxmlformats.org/officeDocument/2006/math" xmlns:v="urn:schemas-microsoft-com:vml" xmlns:wp14="http://schemas.microsoft.com/office/word/2010/wordprocessingDrawing" xmlns:wp="http://schemas.openxmlformats.org/drawingml/2006/wordprocessingDrawing" xmlns:w10="urn:schemas-microsoft-com:office:word" xmlns:w="http://schemas.openxmlformats.org/wordprocessingml/2006/main" xmlns:w14="http://schemas.microsoft.com/office/word/2010/wordml" xmlns:w15="http://schemas.microsoft.com/office/word/2012/wordml" xmlns:wpg="http://schemas.microsoft.com/office/word/2010/wordprocessingGroup" xmlns:wpi="http://schemas.microsoft.com/office/word/2010/wordprocessingInk" xmlns:wne="http://schemas.microsoft.com/office/word/2006/wordml" xmlns:wps="http://schemas.microsoft.com/office/word/2010/wordprocessingShape" xmlns:wpsCustomData="http://www.wps.cn/officeDocument/2013/wpsCustomData" mc:Ignorable="w14 w15 wp14">
+  <w:p>
+    <w:pPr>
+      <w:pStyle w:val="5"/>
+    </w:pPr>
+  </w:p>
+</w:hdr>
+</file>
+
 <file path=word/numbering.xml><?xml version="1.0" encoding="utf-8"?>
 <w:numbering xmlns:wpc="http://schemas.microsoft.com/office/word/2010/wordprocessingCanvas" xmlns:mc="http://schemas.openxmlformats.org/markup-compatibility/2006" xmlns:o="urn:schemas-microsoft-com:office:office" xmlns:r="http://schemas.openxmlformats.org/officeDocument/2006/relationships" xmlns:m="http://schemas.openxmlformats.org/officeDocument/2006/math" xmlns:v="urn:schemas-microsoft-com:vml" xmlns:wp14="http://schemas.microsoft.com/office/word/2010/wordprocessingDrawing" xmlns:wp="http://schemas.openxmlformats.org/drawingml/2006/wordprocessingDrawing" xmlns:w10="urn:schemas-microsoft-com:office:word" xmlns:w="http://schemas.openxmlformats.org/wordprocessingml/2006/main" xmlns:w14="http://schemas.microsoft.com/office/word/2010/wordml" xmlns:wpg="http://schemas.microsoft.com/office/word/2010/wordprocessingGroup" xmlns:wpi="http://schemas.microsoft.com/office/word/2010/wordprocessingInk" xmlns:wne="http://schemas.microsoft.com/office/word/2006/wordml" xmlns:wps="http://schemas.microsoft.com/office/word/2010/wordprocessingShape" mc:Ignorable="w14 wp14">
   <w:abstractNum w:abstractNumId="0">
+    <w:nsid w:val="DCE4FFA5"/>
+    <w:multiLevelType w:val="singleLevel"/>
+    <w:tmpl w:val="DCE4FFA5"/>
+    <w:lvl w:ilvl="0" w:tentative="0">
+      <w:start w:val="1"/>
+      <w:numFmt w:val="decimal"/>
+      <w:suff w:val="space"/>
+      <w:lvlText w:val="%1)"/>
+      <w:lvlJc w:val="left"/>
+    </w:lvl>
+  </w:abstractNum>
+  <w:abstractNum w:abstractNumId="1">
+    <w:nsid w:val="EF7FDB45"/>
+    <w:multiLevelType w:val="singleLevel"/>
+    <w:tmpl w:val="EF7FDB45"/>
+    <w:lvl w:ilvl="0" w:tentative="0">
+      <w:start w:val="1"/>
+      <w:numFmt w:val="bullet"/>
+      <w:lvlText w:val="-"/>
+      <w:lvlJc w:val="left"/>
+      <w:pPr>
+        <w:tabs>
+          <w:tab w:val="left" w:pos="420"/>
+        </w:tabs>
+        <w:ind w:left="418" w:leftChars="0" w:hanging="418" w:firstLineChars="0"/>
+      </w:pPr>
+      <w:rPr>
+        <w:rFonts w:hint="default" w:ascii="Ubuntu" w:hAnsi="Ubuntu" w:eastAsia="Ubuntu" w:cs="DejaVu Sans"/>
+      </w:rPr>
+    </w:lvl>
+  </w:abstractNum>
+  <w:abstractNum w:abstractNumId="2">
     <w:nsid w:val="F7D63FFD"/>
     <w:multiLevelType w:val="singleLevel"/>
     <w:tmpl w:val="F7D63FFD"/>
@@ -1161,8 +1841,44 @@
       <w:lvlJc w:val="left"/>
     </w:lvl>
   </w:abstractNum>
+  <w:abstractNum w:abstractNumId="3">
+    <w:nsid w:val="FBEE374E"/>
+    <w:multiLevelType w:val="singleLevel"/>
+    <w:tmpl w:val="FBEE374E"/>
+    <w:lvl w:ilvl="0" w:tentative="0">
+      <w:start w:val="1"/>
+      <w:numFmt w:val="decimal"/>
+      <w:suff w:val="space"/>
+      <w:lvlText w:val="%1)"/>
+      <w:lvlJc w:val="left"/>
+    </w:lvl>
+  </w:abstractNum>
+  <w:abstractNum w:abstractNumId="4">
+    <w:nsid w:val="3F97990A"/>
+    <w:multiLevelType w:val="singleLevel"/>
+    <w:tmpl w:val="3F97990A"/>
+    <w:lvl w:ilvl="0" w:tentative="0">
+      <w:start w:val="1"/>
+      <w:numFmt w:val="decimal"/>
+      <w:suff w:val="space"/>
+      <w:lvlText w:val="%1)"/>
+      <w:lvlJc w:val="left"/>
+    </w:lvl>
+  </w:abstractNum>
   <w:num w:numId="1">
+    <w:abstractNumId w:val="2"/>
+  </w:num>
+  <w:num w:numId="2">
+    <w:abstractNumId w:val="4"/>
+  </w:num>
+  <w:num w:numId="3">
+    <w:abstractNumId w:val="3"/>
+  </w:num>
+  <w:num w:numId="4">
     <w:abstractNumId w:val="0"/>
+  </w:num>
+  <w:num w:numId="5">
+    <w:abstractNumId w:val="1"/>
   </w:num>
 </w:numbering>
 </file>
@@ -1444,13 +2160,13 @@
       <w:lang w:val="en-US" w:eastAsia="zh-CN" w:bidi="ar-SA"/>
     </w:rPr>
   </w:style>
-  <w:style w:type="character" w:default="1" w:styleId="5">
+  <w:style w:type="character" w:default="1" w:styleId="7">
     <w:name w:val="Default Paragraph Font"/>
     <w:semiHidden/>
     <w:qFormat/>
     <w:uiPriority w:val="0"/>
   </w:style>
-  <w:style w:type="table" w:default="1" w:styleId="6">
+  <w:style w:type="table" w:default="1" w:styleId="8">
     <w:name w:val="Normal Table"/>
     <w:semiHidden/>
     <w:qFormat/>
@@ -1492,6 +2208,39 @@
     </w:rPr>
   </w:style>
   <w:style w:type="paragraph" w:styleId="4">
+    <w:name w:val="footer"/>
+    <w:basedOn w:val="1"/>
+    <w:uiPriority w:val="0"/>
+    <w:pPr>
+      <w:tabs>
+        <w:tab w:val="center" w:pos="4153"/>
+        <w:tab w:val="right" w:pos="8306"/>
+      </w:tabs>
+      <w:snapToGrid w:val="0"/>
+      <w:jc w:val="left"/>
+    </w:pPr>
+    <w:rPr>
+      <w:sz w:val="18"/>
+      <w:szCs w:val="18"/>
+    </w:rPr>
+  </w:style>
+  <w:style w:type="paragraph" w:styleId="5">
+    <w:name w:val="header"/>
+    <w:basedOn w:val="1"/>
+    <w:uiPriority w:val="0"/>
+    <w:pPr>
+      <w:tabs>
+        <w:tab w:val="center" w:pos="4153"/>
+        <w:tab w:val="right" w:pos="8306"/>
+      </w:tabs>
+      <w:snapToGrid w:val="0"/>
+    </w:pPr>
+    <w:rPr>
+      <w:sz w:val="18"/>
+      <w:szCs w:val="18"/>
+    </w:rPr>
+  </w:style>
+  <w:style w:type="paragraph" w:styleId="6">
     <w:name w:val="List"/>
     <w:basedOn w:val="2"/>
     <w:uiPriority w:val="0"/>
@@ -1499,7 +2248,7 @@
       <w:rFonts w:cs="Lohit Devanagari"/>
     </w:rPr>
   </w:style>
-  <w:style w:type="paragraph" w:customStyle="1" w:styleId="7">
+  <w:style w:type="paragraph" w:customStyle="1" w:styleId="9">
     <w:name w:val="Titre"/>
     <w:basedOn w:val="1"/>
     <w:next w:val="2"/>
@@ -1515,7 +2264,7 @@
       <w:szCs w:val="28"/>
     </w:rPr>
   </w:style>
-  <w:style w:type="paragraph" w:customStyle="1" w:styleId="8">
+  <w:style w:type="paragraph" w:customStyle="1" w:styleId="10">
     <w:name w:val="Index"/>
     <w:basedOn w:val="1"/>
     <w:qFormat/>
@@ -1527,7 +2276,7 @@
       <w:rFonts w:cs="Lohit Devanagari"/>
     </w:rPr>
   </w:style>
-  <w:style w:type="paragraph" w:customStyle="1" w:styleId="9">
+  <w:style w:type="paragraph" w:customStyle="1" w:styleId="11">
     <w:name w:val="Contenu de tableau"/>
     <w:basedOn w:val="1"/>
     <w:qFormat/>
@@ -1536,9 +2285,9 @@
       <w:suppressLineNumbers/>
     </w:pPr>
   </w:style>
-  <w:style w:type="paragraph" w:customStyle="1" w:styleId="10">
+  <w:style w:type="paragraph" w:customStyle="1" w:styleId="12">
     <w:name w:val="Titre de tableau"/>
-    <w:basedOn w:val="9"/>
+    <w:basedOn w:val="11"/>
     <w:qFormat/>
     <w:uiPriority w:val="0"/>
     <w:pPr>
@@ -1550,7 +2299,7 @@
       <w:bCs/>
     </w:rPr>
   </w:style>
-  <w:style w:type="paragraph" w:customStyle="1" w:styleId="11">
+  <w:style w:type="paragraph" w:customStyle="1" w:styleId="13">
     <w:name w:val="Réponse"/>
     <w:basedOn w:val="1"/>
     <w:qFormat/>
@@ -1559,7 +2308,7 @@
       <w:szCs w:val="22"/>
     </w:rPr>
   </w:style>
-  <w:style w:type="character" w:customStyle="1" w:styleId="12">
+  <w:style w:type="character" w:customStyle="1" w:styleId="14">
     <w:name w:val="00_reponse_abregee"/>
     <w:qFormat/>
     <w:uiPriority w:val="0"/>

</xml_diff>